<commit_message>
Correct wording in Search Medication Types & Search Patient Types user guides. Add User Guide - Search Physicians.docx
</commit_message>
<xml_diff>
--- a/documents/User Manual/User Guide - Search Medication Types.docx
+++ b/documents/User Manual/User Guide - Search Medication Types.docx
@@ -426,8 +426,6 @@
             <w:pPr>
               <w:pStyle w:val="ChartBodyCopy"/>
             </w:pPr>
-            <w:bookmarkStart w:id="0" w:name="_GoBack"/>
-            <w:bookmarkEnd w:id="0"/>
             <w:r>
               <w:t>Draft</w:t>
             </w:r>
@@ -1392,7 +1390,7 @@
           <w:color w:val="0033CC"/>
         </w:rPr>
       </w:pPr>
-      <w:bookmarkStart w:id="1" w:name="_Toc523428330"/>
+      <w:bookmarkStart w:id="0" w:name="_Toc523428330"/>
       <w:r>
         <w:rPr>
           <w:color w:val="0033CC"/>
@@ -1400,7 +1398,7 @@
         <w:lastRenderedPageBreak/>
         <w:t>Introduction</w:t>
       </w:r>
-      <w:bookmarkEnd w:id="1"/>
+      <w:bookmarkEnd w:id="0"/>
       <w:r>
         <w:rPr>
           <w:color w:val="0033CC"/>
@@ -1413,11 +1411,11 @@
         <w:pStyle w:val="Heading2"/>
         <w:spacing w:before="120" w:after="60"/>
       </w:pPr>
-      <w:bookmarkStart w:id="2" w:name="_Toc523428331"/>
+      <w:bookmarkStart w:id="1" w:name="_Toc523428331"/>
       <w:r>
         <w:t>Scope and Purpose</w:t>
       </w:r>
-      <w:bookmarkEnd w:id="2"/>
+      <w:bookmarkEnd w:id="1"/>
     </w:p>
     <w:p>
       <w:pPr>
@@ -1433,7 +1431,10 @@
         <w:t xml:space="preserve">on how </w:t>
       </w:r>
       <w:r>
-        <w:t>to search for an error</w:t>
+        <w:t xml:space="preserve">to search for an </w:t>
+      </w:r>
+      <w:r>
+        <w:t>medication</w:t>
       </w:r>
       <w:r>
         <w:t xml:space="preserve"> type</w:t>
@@ -1498,14 +1499,14 @@
       <w:pPr>
         <w:pStyle w:val="Heading2"/>
       </w:pPr>
-      <w:bookmarkStart w:id="3" w:name="_Toc523428332"/>
+      <w:bookmarkStart w:id="2" w:name="_Toc523428332"/>
       <w:r>
         <w:t xml:space="preserve">Process </w:t>
       </w:r>
       <w:r>
         <w:t>Overview</w:t>
       </w:r>
-      <w:bookmarkEnd w:id="3"/>
+      <w:bookmarkEnd w:id="2"/>
       <w:r>
         <w:t xml:space="preserve"> </w:t>
       </w:r>
@@ -1696,7 +1697,7 @@
           <w:color w:val="0033CC"/>
         </w:rPr>
       </w:pPr>
-      <w:bookmarkStart w:id="4" w:name="_Toc523428333"/>
+      <w:bookmarkStart w:id="3" w:name="_Toc523428333"/>
       <w:r>
         <w:rPr>
           <w:color w:val="0033CC"/>
@@ -1722,6 +1723,94 @@
         </w:rPr>
         <w:t xml:space="preserve"> Types</w:t>
       </w:r>
+      <w:bookmarkEnd w:id="3"/>
+    </w:p>
+    <w:p>
+      <w:pPr>
+        <w:pStyle w:val="ChapterBodyCopy"/>
+      </w:pPr>
+      <w:r>
+        <w:t xml:space="preserve">To </w:t>
+      </w:r>
+      <w:r>
+        <w:t>search for</w:t>
+      </w:r>
+      <w:r>
+        <w:t xml:space="preserve"> a medication </w:t>
+      </w:r>
+      <w:r>
+        <w:t>type</w:t>
+      </w:r>
+      <w:r>
+        <w:t xml:space="preserve">, the user will need to </w:t>
+      </w:r>
+      <w:r>
+        <w:t>launch the applic</w:t>
+      </w:r>
+      <w:r>
+        <w:t>ation, login with a valid user name and password</w:t>
+      </w:r>
+      <w:r>
+        <w:t xml:space="preserve"> with administration rights</w:t>
+      </w:r>
+      <w:r>
+        <w:t>.</w:t>
+      </w:r>
+      <w:r>
+        <w:t xml:space="preserve"> Using the search bar, the user will be able locate </w:t>
+      </w:r>
+      <w:proofErr w:type="gramStart"/>
+      <w:r>
+        <w:t>an</w:t>
+      </w:r>
+      <w:proofErr w:type="gramEnd"/>
+      <w:r>
+        <w:t xml:space="preserve"> </w:t>
+      </w:r>
+      <w:r>
+        <w:t>medication</w:t>
+      </w:r>
+      <w:r>
+        <w:t xml:space="preserve"> </w:t>
+      </w:r>
+      <w:r>
+        <w:t xml:space="preserve">type </w:t>
+      </w:r>
+      <w:r>
+        <w:t xml:space="preserve">or multiple </w:t>
+      </w:r>
+      <w:r>
+        <w:t>medication</w:t>
+      </w:r>
+      <w:r>
+        <w:t xml:space="preserve"> type</w:t>
+      </w:r>
+      <w:r>
+        <w:t>s relating to the search criteria entered.</w:t>
+      </w:r>
+    </w:p>
+    <w:p>
+      <w:pPr>
+        <w:pStyle w:val="ChapterBodyCopy"/>
+      </w:pPr>
+    </w:p>
+    <w:p>
+      <w:pPr>
+        <w:pStyle w:val="Heading2"/>
+      </w:pPr>
+      <w:bookmarkStart w:id="4" w:name="_Toc523428334"/>
+      <w:r>
+        <w:t>Login</w:t>
+      </w:r>
+      <w:r>
+        <w:t xml:space="preserve"> – </w:t>
+      </w:r>
+      <w:r>
+        <w:t>Administration</w:t>
+      </w:r>
+      <w:r>
+        <w:t xml:space="preserve"> User</w:t>
+      </w:r>
       <w:bookmarkEnd w:id="4"/>
     </w:p>
     <w:p>
@@ -1729,25 +1818,15 @@
         <w:pStyle w:val="ChapterBodyCopy"/>
       </w:pPr>
       <w:r>
-        <w:t xml:space="preserve">To </w:t>
-      </w:r>
-      <w:r>
-        <w:t>search for</w:t>
-      </w:r>
-      <w:r>
-        <w:t xml:space="preserve"> a medication </w:t>
-      </w:r>
-      <w:r>
-        <w:t>type</w:t>
-      </w:r>
-      <w:r>
-        <w:t xml:space="preserve">, the user will need to </w:t>
-      </w:r>
-      <w:r>
-        <w:t>launch the applic</w:t>
-      </w:r>
-      <w:r>
-        <w:t>ation, login with a valid user name and password</w:t>
+        <w:t>User must have access to the application.</w:t>
+      </w:r>
+    </w:p>
+    <w:p>
+      <w:pPr>
+        <w:pStyle w:val="ChapterBodyCopy"/>
+      </w:pPr>
+      <w:r>
+        <w:t>User must have a valid username and password</w:t>
       </w:r>
       <w:r>
         <w:t xml:space="preserve"> with administration rights</w:t>
@@ -1755,83 +1834,30 @@
       <w:r>
         <w:t>.</w:t>
       </w:r>
-      <w:r>
-        <w:t xml:space="preserve"> Using the search bar, the user will be able locate an error </w:t>
-      </w:r>
-      <w:r>
-        <w:t xml:space="preserve">type </w:t>
-      </w:r>
-      <w:r>
-        <w:t>or multiple error</w:t>
-      </w:r>
-      <w:r>
-        <w:t xml:space="preserve"> type</w:t>
-      </w:r>
-      <w:r>
-        <w:t>s relating to the search criteria entered.</w:t>
-      </w:r>
-    </w:p>
-    <w:p>
-      <w:pPr>
-        <w:pStyle w:val="ChapterBodyCopy"/>
-      </w:pPr>
-    </w:p>
-    <w:p>
-      <w:pPr>
-        <w:pStyle w:val="Heading2"/>
-      </w:pPr>
-      <w:bookmarkStart w:id="5" w:name="_Toc523428334"/>
-      <w:r>
-        <w:t>Login</w:t>
-      </w:r>
-      <w:r>
-        <w:t xml:space="preserve"> – </w:t>
-      </w:r>
-      <w:r>
-        <w:t>Administration</w:t>
-      </w:r>
-      <w:r>
-        <w:t xml:space="preserve"> User</w:t>
+    </w:p>
+    <w:p>
+      <w:pPr>
+        <w:pStyle w:val="Heading3"/>
+      </w:pPr>
+      <w:bookmarkStart w:id="5" w:name="_Toc523428335"/>
+      <w:r>
+        <w:t xml:space="preserve">To Log in to Pharmacy </w:t>
+      </w:r>
+      <w:bookmarkStart w:id="6" w:name="_GoBack"/>
+      <w:r>
+        <w:t>Error</w:t>
+      </w:r>
+      <w:bookmarkEnd w:id="6"/>
+      <w:r>
+        <w:t xml:space="preserve"> Tracker</w:t>
+      </w:r>
+      <w:r>
+        <w:t xml:space="preserve"> (PET)</w:t>
+      </w:r>
+      <w:r>
+        <w:t>:</w:t>
       </w:r>
       <w:bookmarkEnd w:id="5"/>
-    </w:p>
-    <w:p>
-      <w:pPr>
-        <w:pStyle w:val="ChapterBodyCopy"/>
-      </w:pPr>
-      <w:r>
-        <w:t>User must have access to the application.</w:t>
-      </w:r>
-    </w:p>
-    <w:p>
-      <w:pPr>
-        <w:pStyle w:val="ChapterBodyCopy"/>
-      </w:pPr>
-      <w:r>
-        <w:t>User must have a valid username and password</w:t>
-      </w:r>
-      <w:r>
-        <w:t xml:space="preserve"> with administration rights</w:t>
-      </w:r>
-      <w:r>
-        <w:t>.</w:t>
-      </w:r>
-    </w:p>
-    <w:p>
-      <w:pPr>
-        <w:pStyle w:val="Heading3"/>
-      </w:pPr>
-      <w:bookmarkStart w:id="6" w:name="_Toc523428335"/>
-      <w:r>
-        <w:t>To Log in to Pharmacy Error Tracker</w:t>
-      </w:r>
-      <w:r>
-        <w:t xml:space="preserve"> (PET)</w:t>
-      </w:r>
-      <w:r>
-        <w:t>:</w:t>
-      </w:r>
-      <w:bookmarkEnd w:id="6"/>
       <w:r>
         <w:t xml:space="preserve">  </w:t>
       </w:r>
@@ -2029,7 +2055,7 @@
                                     <pic:cNvPicPr/>
                                   </pic:nvPicPr>
                                   <pic:blipFill>
-                                    <a:blip r:embed="rId11"/>
+                                    <a:blip r:embed="rId12"/>
                                     <a:stretch>
                                       <a:fillRect/>
                                     </a:stretch>
@@ -2517,7 +2543,7 @@
                                           <pic:cNvPicPr/>
                                         </pic:nvPicPr>
                                         <pic:blipFill>
-                                          <a:blip r:embed="rId12"/>
+                                          <a:blip r:embed="rId13"/>
                                           <a:stretch>
                                             <a:fillRect/>
                                           </a:stretch>
@@ -2582,7 +2608,7 @@
                                     <pic:cNvPicPr/>
                                   </pic:nvPicPr>
                                   <pic:blipFill>
-                                    <a:blip r:embed="rId12"/>
+                                    <a:blip r:embed="rId14"/>
                                     <a:stretch>
                                       <a:fillRect/>
                                     </a:stretch>
@@ -2780,7 +2806,7 @@
                                           <pic:cNvPicPr/>
                                         </pic:nvPicPr>
                                         <pic:blipFill>
-                                          <a:blip r:embed="rId13"/>
+                                          <a:blip r:embed="rId15"/>
                                           <a:stretch>
                                             <a:fillRect/>
                                           </a:stretch>
@@ -2845,7 +2871,7 @@
                                     <pic:cNvPicPr/>
                                   </pic:nvPicPr>
                                   <pic:blipFill>
-                                    <a:blip r:embed="rId13"/>
+                                    <a:blip r:embed="rId16"/>
                                     <a:stretch>
                                       <a:fillRect/>
                                     </a:stretch>
@@ -2969,7 +2995,7 @@
                                           <pic:cNvPicPr/>
                                         </pic:nvPicPr>
                                         <pic:blipFill>
-                                          <a:blip r:embed="rId14"/>
+                                          <a:blip r:embed="rId17"/>
                                           <a:stretch>
                                             <a:fillRect/>
                                           </a:stretch>
@@ -3034,7 +3060,7 @@
                                     <pic:cNvPicPr/>
                                   </pic:nvPicPr>
                                   <pic:blipFill>
-                                    <a:blip r:embed="rId14"/>
+                                    <a:blip r:embed="rId18"/>
                                     <a:stretch>
                                       <a:fillRect/>
                                     </a:stretch>
@@ -3223,7 +3249,7 @@
                                           <pic:cNvPicPr/>
                                         </pic:nvPicPr>
                                         <pic:blipFill>
-                                          <a:blip r:embed="rId15"/>
+                                          <a:blip r:embed="rId19"/>
                                           <a:stretch>
                                             <a:fillRect/>
                                           </a:stretch>
@@ -3288,7 +3314,7 @@
                                     <pic:cNvPicPr/>
                                   </pic:nvPicPr>
                                   <pic:blipFill>
-                                    <a:blip r:embed="rId15"/>
+                                    <a:blip r:embed="rId20"/>
                                     <a:stretch>
                                       <a:fillRect/>
                                     </a:stretch>
@@ -3482,7 +3508,7 @@
                                           <pic:cNvPicPr/>
                                         </pic:nvPicPr>
                                         <pic:blipFill>
-                                          <a:blip r:embed="rId16"/>
+                                          <a:blip r:embed="rId21"/>
                                           <a:stretch>
                                             <a:fillRect/>
                                           </a:stretch>
@@ -3522,7 +3548,7 @@
                                           <pic:cNvPicPr/>
                                         </pic:nvPicPr>
                                         <pic:blipFill>
-                                          <a:blip r:embed="rId17"/>
+                                          <a:blip r:embed="rId22"/>
                                           <a:stretch>
                                             <a:fillRect/>
                                           </a:stretch>
@@ -3597,7 +3623,7 @@
                                     <pic:cNvPicPr/>
                                   </pic:nvPicPr>
                                   <pic:blipFill>
-                                    <a:blip r:embed="rId16"/>
+                                    <a:blip r:embed="rId23"/>
                                     <a:stretch>
                                       <a:fillRect/>
                                     </a:stretch>
@@ -3637,7 +3663,7 @@
                                     <pic:cNvPicPr/>
                                   </pic:nvPicPr>
                                   <pic:blipFill>
-                                    <a:blip r:embed="rId17"/>
+                                    <a:blip r:embed="rId24"/>
                                     <a:stretch>
                                       <a:fillRect/>
                                     </a:stretch>
@@ -3775,7 +3801,7 @@
                                           <pic:cNvPicPr/>
                                         </pic:nvPicPr>
                                         <pic:blipFill>
-                                          <a:blip r:embed="rId18"/>
+                                          <a:blip r:embed="rId25"/>
                                           <a:stretch>
                                             <a:fillRect/>
                                           </a:stretch>
@@ -3840,7 +3866,7 @@
                                     <pic:cNvPicPr/>
                                   </pic:nvPicPr>
                                   <pic:blipFill>
-                                    <a:blip r:embed="rId18"/>
+                                    <a:blip r:embed="rId26"/>
                                     <a:stretch>
                                       <a:fillRect/>
                                     </a:stretch>
@@ -3956,7 +3982,7 @@
                                           <pic:cNvPicPr/>
                                         </pic:nvPicPr>
                                         <pic:blipFill>
-                                          <a:blip r:embed="rId19"/>
+                                          <a:blip r:embed="rId27"/>
                                           <a:stretch>
                                             <a:fillRect/>
                                           </a:stretch>
@@ -4021,7 +4047,7 @@
                                     <pic:cNvPicPr/>
                                   </pic:nvPicPr>
                                   <pic:blipFill>
-                                    <a:blip r:embed="rId19"/>
+                                    <a:blip r:embed="rId28"/>
                                     <a:stretch>
                                       <a:fillRect/>
                                     </a:stretch>
@@ -4078,10 +4104,7 @@
       <w:bookmarkStart w:id="8" w:name="_Toc523428073"/>
       <w:bookmarkStart w:id="9" w:name="_Toc523428337"/>
       <w:r>
-        <w:t>Medication</w:t>
-      </w:r>
-      <w:r>
-        <w:t xml:space="preserve"> Type </w:t>
+        <w:t xml:space="preserve">Medication Type </w:t>
       </w:r>
       <w:bookmarkEnd w:id="8"/>
       <w:r>
@@ -4100,25 +4123,7 @@
         <w:rPr>
           <w:i w:val="0"/>
         </w:rPr>
-        <w:t>Medication</w:t>
-      </w:r>
-      <w:r>
-        <w:rPr>
-          <w:i w:val="0"/>
-        </w:rPr>
-        <w:t xml:space="preserve"> types can be loaded into the </w:t>
-      </w:r>
-      <w:r>
-        <w:rPr>
-          <w:i w:val="0"/>
-        </w:rPr>
-        <w:t>Medication</w:t>
-      </w:r>
-      <w:r>
-        <w:rPr>
-          <w:i w:val="0"/>
-        </w:rPr>
-        <w:t xml:space="preserve"> Type Details form from a search, be amended and the record in the database updated. Please see the </w:t>
+        <w:t xml:space="preserve">Medication types can be loaded into the Medication Type Details form from a search, be amended and the record in the database updated. Please see the </w:t>
       </w:r>
       <w:r>
         <w:rPr>
@@ -4134,15 +4139,7 @@
           <w:i w:val="0"/>
           <w:u w:val="single"/>
         </w:rPr>
-        <w:t>Medication</w:t>
-      </w:r>
-      <w:r>
-        <w:rPr>
-          <w:b/>
-          <w:i w:val="0"/>
-          <w:u w:val="single"/>
-        </w:rPr>
-        <w:t xml:space="preserve"> Types</w:t>
+        <w:t>Medication Types</w:t>
       </w:r>
       <w:r>
         <w:rPr>
@@ -4326,8 +4323,8 @@
       </w:r>
     </w:p>
     <w:sectPr>
-      <w:headerReference w:type="default" r:id="rId20"/>
-      <w:footerReference w:type="default" r:id="rId21"/>
+      <w:headerReference w:type="default" r:id="rId29"/>
+      <w:footerReference w:type="default" r:id="rId30"/>
       <w:pgSz w:w="12240" w:h="15840"/>
       <w:pgMar w:top="1440" w:right="1800" w:bottom="1440" w:left="1800" w:header="720" w:footer="720" w:gutter="0"/>
       <w:cols w:space="720"/>
@@ -5076,7 +5073,7 @@
         <v:path o:extrusionok="f" gradientshapeok="t" o:connecttype="rect"/>
         <o:lock v:ext="edit" aspectratio="t"/>
       </v:shapetype>
-      <v:shape id="_x0000_i1034" type="#_x0000_t75" style="width:103.5pt;height:103.5pt;visibility:visible;mso-wrap-style:square" o:bullet="t">
+      <v:shape id="_x0000_i1043" type="#_x0000_t75" style="width:103.5pt;height:103.5pt;visibility:visible;mso-wrap-style:square" o:bullet="t">
         <v:imagedata r:id="rId1" o:title=""/>
       </v:shape>
     </w:pict>
@@ -8454,7 +8451,7 @@
 </file>
 
 <file path=customXml/itemProps1.xml><?xml version="1.0" encoding="utf-8"?>
-<ds:datastoreItem xmlns:ds="http://schemas.openxmlformats.org/officeDocument/2006/customXml" ds:itemID="{11A71DC0-200A-40B5-9AFC-B652CE6A2C38}">
+<ds:datastoreItem xmlns:ds="http://schemas.openxmlformats.org/officeDocument/2006/customXml" ds:itemID="{E938A9DA-C6CC-4411-9650-B52287DAC45D}">
   <ds:schemaRefs>
     <ds:schemaRef ds:uri="http://schemas.openxmlformats.org/officeDocument/2006/bibliography"/>
   </ds:schemaRefs>

</xml_diff>